<commit_message>
Week 7 & 8 I2C
</commit_message>
<xml_diff>
--- a/Week 3 & 4 TrafficLights/New Microsoft Word Document.docx
+++ b/Week 3 & 4 TrafficLights/New Microsoft Word Document.docx
@@ -148,17 +148,8 @@
           <w:sz w:val="36"/>
           <w:szCs w:val="36"/>
         </w:rPr>
-        <w:t xml:space="preserve">Valentin </w:t>
-      </w:r>
-      <w:proofErr w:type="spellStart"/>
-      <w:r>
-        <w:rPr>
-          <w:sz w:val="36"/>
-          <w:szCs w:val="36"/>
-        </w:rPr>
-        <w:t>Stoyanov</w:t>
-      </w:r>
-      <w:proofErr w:type="spellEnd"/>
+        <w:t>Valentin Stoyanov</w:t>
+      </w:r>
     </w:p>
     <w:p>
       <w:pPr>
@@ -564,19 +555,13 @@
         <w:t xml:space="preserve"> area of the road.</w:t>
       </w:r>
       <w:r>
-        <w:t xml:space="preserve"> If the connection is recovered the Traffic-Lights will continue operating </w:t>
-      </w:r>
-      <w:proofErr w:type="gramStart"/>
-      <w:r>
-        <w:t>normally</w:t>
-      </w:r>
-      <w:r>
-        <w:t xml:space="preserve">  </w:t>
-      </w:r>
+        <w:t xml:space="preserve"> If the connection is recovered the Traffic-Lights will continue operating normally</w:t>
+      </w:r>
+      <w:bookmarkStart w:id="0" w:name="_GoBack"/>
+      <w:bookmarkEnd w:id="0"/>
       <w:r>
         <w:t>.</w:t>
       </w:r>
-      <w:proofErr w:type="gramEnd"/>
     </w:p>
     <w:tbl>
       <w:tblPr>
@@ -769,13 +754,8 @@
             </w:r>
           </w:p>
           <w:p>
-            <w:proofErr w:type="spellStart"/>
             <w:r>
-              <w:t>NAck</w:t>
-            </w:r>
-            <w:proofErr w:type="spellEnd"/>
-            <w:r>
-              <w:t xml:space="preserve"> (Slave)</w:t>
+              <w:t>NAck (Slave)</w:t>
             </w:r>
           </w:p>
         </w:tc>
@@ -838,13 +818,8 @@
             </w:r>
           </w:p>
           <w:p>
-            <w:proofErr w:type="spellStart"/>
             <w:r>
-              <w:t>NAck</w:t>
-            </w:r>
-            <w:proofErr w:type="spellEnd"/>
-            <w:r>
-              <w:t xml:space="preserve"> (Slave)</w:t>
+              <w:t>NAck (Slave)</w:t>
             </w:r>
           </w:p>
         </w:tc>
@@ -882,7 +857,7 @@
           <w:szCs w:val="28"/>
         </w:rPr>
         <w:drawing>
-          <wp:anchor distT="0" distB="0" distL="114300" distR="114300" simplePos="0" relativeHeight="251659264" behindDoc="0" locked="0" layoutInCell="1" allowOverlap="1" wp14:anchorId="201CB1F2" wp14:editId="099DF991">
+          <wp:anchor distT="0" distB="0" distL="114300" distR="114300" simplePos="0" relativeHeight="251659264" behindDoc="0" locked="0" layoutInCell="1" allowOverlap="1" wp14:anchorId="201CB1F2" wp14:editId="0667BFFB">
             <wp:simplePos x="0" y="0"/>
             <wp:positionH relativeFrom="column">
               <wp:posOffset>0</wp:posOffset>
@@ -986,10 +961,7 @@
         </w:drawing>
       </w:r>
     </w:p>
-    <w:p>
-      <w:bookmarkStart w:id="0" w:name="_GoBack"/>
-      <w:bookmarkEnd w:id="0"/>
-    </w:p>
+    <w:p/>
     <w:sectPr>
       <w:pgSz w:w="11906" w:h="16838"/>
       <w:pgMar w:top="1440" w:right="1440" w:bottom="1440" w:left="1440" w:header="720" w:footer="720" w:gutter="0"/>
@@ -2514,7 +2486,7 @@
 </file>
 
 <file path=customXml/itemProps1.xml><?xml version="1.0" encoding="utf-8"?>
-<ds:datastoreItem xmlns:ds="http://schemas.openxmlformats.org/officeDocument/2006/customXml" ds:itemID="{89ACB528-2B53-47BC-AB8A-4B043754F41D}">
+<ds:datastoreItem xmlns:ds="http://schemas.openxmlformats.org/officeDocument/2006/customXml" ds:itemID="{49350B76-1073-4E87-B170-4F7CAC5F6E33}">
   <ds:schemaRefs>
     <ds:schemaRef ds:uri="http://schemas.openxmlformats.org/officeDocument/2006/bibliography"/>
   </ds:schemaRefs>

</xml_diff>